<commit_message>
Add REST definition to glossary Add driver installation instructions
</commit_message>
<xml_diff>
--- a/labmanual/English/WW101-10-Glossary.docx
+++ b/labmanual/English/WW101-10-Glossary.docx
@@ -818,6 +818,7 @@
     <w:p>
       <w:pPr>
         <w:rPr>
+          <w:ins w:id="3" w:author="Greg Landry" w:date="2017-06-05T14:36:00Z"/>
           <w:b/>
         </w:rPr>
       </w:pPr>
@@ -831,8 +832,101 @@
         <w:rPr>
           <w:b/>
         </w:rPr>
-        <w:t xml:space="preserve"> - </w:t>
-      </w:r>
+        <w:t xml:space="preserve"> </w:t>
+      </w:r>
+      <w:del w:id="4" w:author="Greg Landry" w:date="2017-06-05T14:35:00Z">
+        <w:r>
+          <w:rPr>
+            <w:b/>
+          </w:rPr>
+          <w:delText>-</w:delText>
+        </w:r>
+      </w:del>
+      <w:ins w:id="5" w:author="Greg Landry" w:date="2017-06-05T14:35:00Z">
+        <w:r>
+          <w:rPr>
+            <w:b/>
+          </w:rPr>
+          <w:t>–</w:t>
+        </w:r>
+      </w:ins>
+      <w:r>
+        <w:rPr>
+          <w:b/>
+        </w:rPr>
+        <w:t xml:space="preserve"> </w:t>
+      </w:r>
+      <w:ins w:id="6" w:author="Greg Landry" w:date="2017-06-05T14:35:00Z">
+        <w:r>
+          <w:rPr>
+            <w:b/>
+          </w:rPr>
+          <w:t>Representational State Transfer</w:t>
+        </w:r>
+      </w:ins>
+    </w:p>
+    <w:p>
+      <w:pPr>
+        <w:ind w:left="720"/>
+        <w:rPr>
+          <w:b/>
+        </w:rPr>
+        <w:pPrChange w:id="7" w:author="Greg Landry" w:date="2017-06-05T14:36:00Z">
+          <w:pPr/>
+        </w:pPrChange>
+      </w:pPr>
+      <w:ins w:id="8" w:author="Greg Landry" w:date="2017-06-05T14:36:00Z">
+        <w:r>
+          <w:rPr>
+            <w:b/>
+          </w:rPr>
+          <w:fldChar w:fldCharType="begin"/>
+        </w:r>
+        <w:r>
+          <w:rPr>
+            <w:b/>
+          </w:rPr>
+          <w:instrText xml:space="preserve"> HYPERLINK "</w:instrText>
+        </w:r>
+        <w:r>
+          <w:rPr>
+            <w:b/>
+          </w:rPr>
+          <w:instrText>https://en.wikipedia.org/wiki/Representational_state_transfer</w:instrText>
+        </w:r>
+        <w:r>
+          <w:rPr>
+            <w:b/>
+          </w:rPr>
+          <w:instrText xml:space="preserve">" </w:instrText>
+        </w:r>
+        <w:r>
+          <w:rPr>
+            <w:b/>
+          </w:rPr>
+          <w:fldChar w:fldCharType="separate"/>
+        </w:r>
+      </w:ins>
+      <w:r>
+        <w:rPr>
+          <w:rStyle w:val="Hyperlink"/>
+        </w:rPr>
+        <w:t>https://en.wikipedia.org/wiki/Representational_state_transfer</w:t>
+      </w:r>
+      <w:ins w:id="9" w:author="Greg Landry" w:date="2017-06-05T14:36:00Z">
+        <w:r>
+          <w:rPr>
+            <w:b/>
+          </w:rPr>
+          <w:fldChar w:fldCharType="end"/>
+        </w:r>
+        <w:r>
+          <w:rPr>
+            <w:b/>
+          </w:rPr>
+          <w:t xml:space="preserve"> </w:t>
+        </w:r>
+      </w:ins>
     </w:p>
     <w:p>
       <w:pPr>
@@ -883,6 +977,7 @@
         <w:rPr>
           <w:b/>
         </w:rPr>
+        <w:lastRenderedPageBreak/>
         <w:t>SSDP – Simple Service Discovery Protocol</w:t>
       </w:r>
     </w:p>
@@ -896,7 +991,6 @@
         <w:rPr>
           <w:b/>
         </w:rPr>
-        <w:lastRenderedPageBreak/>
         <w:t>TCP/IP</w:t>
       </w:r>
     </w:p>
@@ -3637,6 +3731,7 @@
     <w:lsdException w:name="HTML Sample" w:semiHidden="1" w:unhideWhenUsed="1"/>
     <w:lsdException w:name="HTML Typewriter" w:semiHidden="1" w:unhideWhenUsed="1"/>
     <w:lsdException w:name="HTML Variable" w:semiHidden="1" w:unhideWhenUsed="1"/>
+    <w:lsdException w:name="Normal Table" w:semiHidden="1" w:unhideWhenUsed="1"/>
     <w:lsdException w:name="annotation subject" w:semiHidden="1" w:unhideWhenUsed="1"/>
     <w:lsdException w:name="No List" w:semiHidden="1" w:unhideWhenUsed="1"/>
     <w:lsdException w:name="Outline List 1" w:semiHidden="1" w:unhideWhenUsed="1"/>
@@ -3681,6 +3776,7 @@
     <w:lsdException w:name="Table Professional" w:semiHidden="1" w:unhideWhenUsed="1"/>
     <w:lsdException w:name="Table Subtle 1" w:semiHidden="1" w:unhideWhenUsed="1"/>
     <w:lsdException w:name="Table Subtle 2" w:semiHidden="1" w:unhideWhenUsed="1"/>
+    <w:lsdException w:name="Table Web 1" w:semiHidden="1" w:unhideWhenUsed="1"/>
     <w:lsdException w:name="Table Web 2" w:semiHidden="1" w:unhideWhenUsed="1"/>
     <w:lsdException w:name="Table Web 3" w:semiHidden="1" w:unhideWhenUsed="1"/>
     <w:lsdException w:name="Balloon Text" w:semiHidden="1" w:unhideWhenUsed="1"/>
@@ -3908,7 +4004,7 @@
   <w:style w:type="paragraph" w:default="1" w:styleId="Normal">
     <w:name w:val="Normal"/>
     <w:qFormat/>
-    <w:rsid w:val="00DD4401"/>
+    <w:rsid w:val="00D21CD9"/>
   </w:style>
   <w:style w:type="paragraph" w:styleId="Heading1">
     <w:name w:val="heading 1"/>
@@ -4028,7 +4124,7 @@
     <w:uiPriority w:val="1"/>
     <w:semiHidden/>
     <w:unhideWhenUsed/>
-    <w:rsid w:val="00DD4401"/>
+    <w:rsid w:val="00D21CD9"/>
   </w:style>
   <w:style w:type="table" w:default="1" w:styleId="TableNormal">
     <w:name w:val="Normal Table"/>
@@ -4050,7 +4146,7 @@
     <w:uiPriority w:val="99"/>
     <w:semiHidden/>
     <w:unhideWhenUsed/>
-    <w:rsid w:val="00DD4401"/>
+    <w:rsid w:val="00D21CD9"/>
   </w:style>
   <w:style w:type="paragraph" w:styleId="ListParagraph">
     <w:name w:val="List Paragraph"/>
@@ -4569,6 +4665,18 @@
       <w:u w:val="single"/>
     </w:rPr>
   </w:style>
+  <w:style w:type="character" w:styleId="Mention">
+    <w:name w:val="Mention"/>
+    <w:basedOn w:val="DefaultParagraphFont"/>
+    <w:uiPriority w:val="99"/>
+    <w:semiHidden/>
+    <w:unhideWhenUsed/>
+    <w:rsid w:val="00D82A67"/>
+    <w:rPr>
+      <w:color w:val="2B579A"/>
+      <w:shd w:val="clear" w:color="auto" w:fill="E6E6E6"/>
+    </w:rPr>
+  </w:style>
 </w:styles>
 </file>
 
@@ -4838,7 +4946,7 @@
 </file>
 
 <file path=customXml/itemProps1.xml><?xml version="1.0" encoding="utf-8"?>
-<ds:datastoreItem xmlns:ds="http://schemas.openxmlformats.org/officeDocument/2006/customXml" ds:itemID="{45CF7473-FCBD-4F24-B639-B8BB820217EF}">
+<ds:datastoreItem xmlns:ds="http://schemas.openxmlformats.org/officeDocument/2006/customXml" ds:itemID="{2A15EA50-6123-49C8-893E-1FD0331EBED5}">
   <ds:schemaRefs>
     <ds:schemaRef ds:uri="http://schemas.openxmlformats.org/officeDocument/2006/bibliography"/>
   </ds:schemaRefs>

</xml_diff>